<commit_message>
Kaggle Competition week 3 experiment
</commit_message>
<xml_diff>
--- a/reports/EXPERIMENT REPORT - Week 2.docx
+++ b/reports/EXPERIMENT REPORT - Week 2.docx
@@ -112,8 +112,13 @@
               </w:pBdr>
               <w:spacing w:line="240" w:lineRule="auto"/>
             </w:pPr>
-            <w:r>
-              <w:t>Tarun Gupta</w:t>
+            <w:proofErr w:type="spellStart"/>
+            <w:r>
+              <w:t>Tarun</w:t>
+            </w:r>
+            <w:proofErr w:type="spellEnd"/>
+            <w:r>
+              <w:t xml:space="preserve"> Gupta</w:t>
             </w:r>
           </w:p>
         </w:tc>
@@ -182,8 +187,13 @@
               </w:pBdr>
               <w:spacing w:line="240" w:lineRule="auto"/>
             </w:pPr>
-            <w:r>
-              <w:t>Kaggle Competition 2</w:t>
+            <w:proofErr w:type="spellStart"/>
+            <w:r>
+              <w:t>Kaggle</w:t>
+            </w:r>
+            <w:proofErr w:type="spellEnd"/>
+            <w:r>
+              <w:t xml:space="preserve"> Competition 2</w:t>
             </w:r>
           </w:p>
         </w:tc>
@@ -323,7 +333,15 @@
               <w:spacing w:line="240" w:lineRule="auto"/>
             </w:pPr>
             <w:r>
-              <w:t>&lt;Jupyter Notebook&gt;</w:t>
+              <w:t>&lt;</w:t>
+            </w:r>
+            <w:proofErr w:type="spellStart"/>
+            <w:r>
+              <w:t>Jupyter</w:t>
+            </w:r>
+            <w:proofErr w:type="spellEnd"/>
+            <w:r>
+              <w:t xml:space="preserve"> Notebook&gt;</w:t>
             </w:r>
           </w:p>
           <w:p>
@@ -341,6 +359,31 @@
             </w:pPr>
             <w:r>
               <w:t>&lt;Random Forest Classifier&gt;</w:t>
+            </w:r>
+          </w:p>
+          <w:p>
+            <w:pPr>
+              <w:pStyle w:val="normal0"/>
+              <w:widowControl w:val="0"/>
+              <w:pBdr>
+                <w:top w:val="nil"/>
+                <w:left w:val="nil"/>
+                <w:bottom w:val="nil"/>
+                <w:right w:val="nil"/>
+                <w:between w:val="nil"/>
+              </w:pBdr>
+              <w:spacing w:line="240" w:lineRule="auto"/>
+            </w:pPr>
+            <w:proofErr w:type="spellStart"/>
+            <w:r>
+              <w:t>Git</w:t>
+            </w:r>
+            <w:proofErr w:type="spellEnd"/>
+            <w:r>
+              <w:t xml:space="preserve"> Link - </w:t>
+            </w:r>
+            <w:r>
+              <w:t>https://github.com/tarungupta293/NBA-Drafted-Player</w:t>
             </w:r>
           </w:p>
         </w:tc>
@@ -530,7 +573,15 @@
               <w:spacing w:line="240" w:lineRule="auto"/>
             </w:pPr>
             <w:r>
-              <w:t>Explain clearly what is the goal of this project for the business. How will the results be used? What will be the impact of accurate or incorrect results?</w:t>
+              <w:t xml:space="preserve">Explain clearly what </w:t>
+            </w:r>
+            <w:proofErr w:type="gramStart"/>
+            <w:r>
+              <w:t>is the goal of this project for the business</w:t>
+            </w:r>
+            <w:proofErr w:type="gramEnd"/>
+            <w:r>
+              <w:t>. How will the results be used? What will be the impact of accurate or incorrect results?</w:t>
             </w:r>
           </w:p>
           <w:p>
@@ -681,7 +732,15 @@
               <w:t xml:space="preserve"> </w:t>
             </w:r>
             <w:r>
-              <w:t>The data provided has sufficient information to analyse the insights and the information mentioned is self-explanatory to understand the requirement and its features provided.</w:t>
+              <w:t xml:space="preserve">The data provided has sufficient information to </w:t>
+            </w:r>
+            <w:proofErr w:type="spellStart"/>
+            <w:r>
+              <w:t>analyse</w:t>
+            </w:r>
+            <w:proofErr w:type="spellEnd"/>
+            <w:r>
+              <w:t xml:space="preserve"> the insights and the information mentioned is self-explanatory to understand the requirement and its features provided.</w:t>
             </w:r>
           </w:p>
         </w:tc>
@@ -992,10 +1051,7 @@
               <w:spacing w:line="240" w:lineRule="auto"/>
             </w:pPr>
             <w:r>
-              <w:t>Describe the steps taken for preparing the data (if any). Explain the rationale why you had t</w:t>
-            </w:r>
-            <w:r>
-              <w:t>o perform these steps. List also the steps you decided to not execute and the reasoning behind it. Highlight any step that may potentially be important for future experiments</w:t>
+              <w:t>Describe the steps taken for preparing the data (if any). Explain the rationale why you had to perform these steps. List also the steps you decided to not execute and the reasoning behind it. Highlight any step that may potentially be important for future experiments</w:t>
             </w:r>
           </w:p>
           <w:p>
@@ -1133,10 +1189,7 @@
               <w:spacing w:line="240" w:lineRule="auto"/>
             </w:pPr>
             <w:r>
-              <w:t>Describe the steps taken for generating features (if any). Explain the rationale why you had to perform these steps. List also the feature you decided to remove and the reasoning behind it. Highlight any feature that may potentially be important for future</w:t>
-            </w:r>
-            <w:r>
-              <w:t xml:space="preserve"> experiments</w:t>
+              <w:t>Describe the steps taken for generating features (if any). Explain the rationale why you had to perform these steps. List also the feature you decided to remove and the reasoning behind it. Highlight any feature that may potentially be important for future experiments</w:t>
             </w:r>
           </w:p>
           <w:p>
@@ -1187,7 +1240,23 @@
               <w:t xml:space="preserve">: </w:t>
             </w:r>
             <w:r>
-              <w:t>To analyse the accuracy of model, I have splitted the train data into train-test split. I have trained the model on the train data and check the accuracy on the test data.</w:t>
+              <w:t xml:space="preserve">To </w:t>
+            </w:r>
+            <w:proofErr w:type="spellStart"/>
+            <w:r>
+              <w:t>analyse</w:t>
+            </w:r>
+            <w:proofErr w:type="spellEnd"/>
+            <w:r>
+              <w:t xml:space="preserve"> the accuracy of model, I have </w:t>
+            </w:r>
+            <w:proofErr w:type="spellStart"/>
+            <w:r>
+              <w:t>splitted</w:t>
+            </w:r>
+            <w:proofErr w:type="spellEnd"/>
+            <w:r>
+              <w:t xml:space="preserve"> the train data into train-test split. I have trained the model on the train data and check the accuracy on the test data.</w:t>
             </w:r>
           </w:p>
         </w:tc>
@@ -1223,8 +1292,17 @@
                 <w:b/>
                 <w:color w:val="FFFFFF"/>
               </w:rPr>
-              <w:t>2.c. Modelling</w:t>
-            </w:r>
+              <w:t xml:space="preserve">2.c. </w:t>
+            </w:r>
+            <w:proofErr w:type="spellStart"/>
+            <w:r>
+              <w:rPr>
+                <w:b/>
+                <w:color w:val="FFFFFF"/>
+              </w:rPr>
+              <w:t>Modelling</w:t>
+            </w:r>
+            <w:proofErr w:type="spellEnd"/>
           </w:p>
         </w:tc>
         <w:tc>
@@ -1245,10 +1323,31 @@
               <w:spacing w:line="240" w:lineRule="auto"/>
             </w:pPr>
             <w:r>
-              <w:t>Describe the model(s) trained for this experiment and why you choose them. List the hyperparameter tuned and the values tested  and also the rationale why you choose them. List also the models you decided to not train and the r</w:t>
-            </w:r>
-            <w:r>
-              <w:t>easoning behind it. Highlight any model or hyperparameter that may potentially be important for future experiments</w:t>
+              <w:t xml:space="preserve">Describe the model(s) trained for this experiment and why you choose them. List the </w:t>
+            </w:r>
+            <w:proofErr w:type="spellStart"/>
+            <w:r>
+              <w:t>hyperparameter</w:t>
+            </w:r>
+            <w:proofErr w:type="spellEnd"/>
+            <w:r>
+              <w:t xml:space="preserve"> tuned and the values </w:t>
+            </w:r>
+            <w:proofErr w:type="gramStart"/>
+            <w:r>
+              <w:t>tested  and</w:t>
+            </w:r>
+            <w:proofErr w:type="gramEnd"/>
+            <w:r>
+              <w:t xml:space="preserve"> also the rationale why you choose them. List also the models you decided to not train and the reasoning behind it. Highlight any model or </w:t>
+            </w:r>
+            <w:proofErr w:type="spellStart"/>
+            <w:r>
+              <w:t>hyperparameter</w:t>
+            </w:r>
+            <w:proofErr w:type="spellEnd"/>
+            <w:r>
+              <w:t xml:space="preserve"> that may potentially be important for future experiments</w:t>
             </w:r>
           </w:p>
           <w:p>
@@ -1277,7 +1376,15 @@
               <w:t xml:space="preserve"> </w:t>
             </w:r>
             <w:r>
-              <w:t>I have chosen Random Forest classifier model to perform. Instead of using Logistic Regression, in this experiment I have used Random Forest Classifier which have given the better result as compared to the previous one. I have used cross-validation, MSE and MAE to check the accuracy of model. Also, I have used AUROC curve to validate the performance of model.</w:t>
+              <w:t xml:space="preserve">I have chosen Random Forest classifier model to perform. Instead of using Logistic Regression, in this experiment I have used Random Forest Classifier which </w:t>
+            </w:r>
+            <w:proofErr w:type="gramStart"/>
+            <w:r>
+              <w:t>have</w:t>
+            </w:r>
+            <w:proofErr w:type="gramEnd"/>
+            <w:r>
+              <w:t xml:space="preserve"> given the better result as compared to the previous one. I have used cross-validation, MSE and MAE to check the accuracy of model. Also, I have used AUROC curve to validate the performance of model.</w:t>
             </w:r>
           </w:p>
         </w:tc>
@@ -1293,6 +1400,7 @@
         <w:pStyle w:val="normal0"/>
       </w:pPr>
       <w:r>
+        <w:lastRenderedPageBreak/>
         <w:pict>
           <v:rect id="_x0000_i1027" style="width:0;height:1.5pt" o:hralign="center" o:hrstd="t" o:hr="t" fillcolor="#a0a0a0" stroked="f"/>
         </w:pict>
@@ -1395,8 +1503,21 @@
               <w:widowControl w:val="0"/>
               <w:spacing w:line="240" w:lineRule="auto"/>
             </w:pPr>
-            <w:r>
-              <w:t>Analyse in detail the results achieved from this experiment from a technical and business perspective. Not only report performance metrics results but also any interpretation on model features, incorrect results, risks identified.</w:t>
+            <w:proofErr w:type="spellStart"/>
+            <w:r>
+              <w:t>Analyse</w:t>
+            </w:r>
+            <w:proofErr w:type="spellEnd"/>
+            <w:r>
+              <w:t xml:space="preserve"> in detail the results achieved from this experiment from a technical and business perspective. Not only report performance metrics results but also any interpretation on model features, incorrect results, </w:t>
+            </w:r>
+            <w:proofErr w:type="gramStart"/>
+            <w:r>
+              <w:t>risks</w:t>
+            </w:r>
+            <w:proofErr w:type="gramEnd"/>
+            <w:r>
+              <w:t xml:space="preserve"> identified.</w:t>
             </w:r>
           </w:p>
         </w:tc>
@@ -1541,10 +1662,7 @@
               <w:spacing w:line="240" w:lineRule="auto"/>
             </w:pPr>
             <w:r>
-              <w:t>Interpret the results of the experiments related to the business objec</w:t>
-            </w:r>
-            <w:r>
-              <w:t>tive set earlier. Estimate the impacts of the incorrect results for the business (some results may have more impact compared to others)</w:t>
+              <w:t>Interpret the results of the experiments related to the business objective set earlier. Estimate the impacts of the incorrect results for the business (some results may have more impact compared to others)</w:t>
             </w:r>
           </w:p>
           <w:p>
@@ -1844,7 +1962,23 @@
               <w:t xml:space="preserve"> </w:t>
             </w:r>
             <w:r>
-              <w:t>The missing data has been handled in this experiment which have significantly increased the accuracy of the model. The accuracy achieved by the AUROC metrics are quite high which is 0.97.</w:t>
+              <w:t xml:space="preserve">The missing data has been handled in </w:t>
+            </w:r>
+            <w:proofErr w:type="gramStart"/>
+            <w:r>
+              <w:t>this experiment which have</w:t>
+            </w:r>
+            <w:proofErr w:type="gramEnd"/>
+            <w:r>
+              <w:t xml:space="preserve"> significantly increased the accuracy of the model. The accuracy achieved by the AUROC metrics </w:t>
+            </w:r>
+            <w:proofErr w:type="gramStart"/>
+            <w:r>
+              <w:t>are</w:t>
+            </w:r>
+            <w:proofErr w:type="gramEnd"/>
+            <w:r>
+              <w:t xml:space="preserve"> quite high which is 0.97.</w:t>
             </w:r>
           </w:p>
         </w:tc>
@@ -1903,13 +2037,7 @@
               <w:spacing w:line="240" w:lineRule="auto"/>
             </w:pPr>
             <w:r>
-              <w:t>Given the re</w:t>
-            </w:r>
-            <w:r>
-              <w:t>sults achieved and the overall objective of the project, list the potential next steps and experiments. For each of them assess the expected uplift or gains and rank them accordingly. If the experiment achieved the required outcome for the business, recomm</w:t>
-            </w:r>
-            <w:r>
-              <w:t>end the steps to deploy this solution into production.</w:t>
+              <w:t>Given the results achieved and the overall objective of the project, list the potential next steps and experiments. For each of them assess the expected uplift or gains and rank them accordingly. If the experiment achieved the required outcome for the business, recommend the steps to deploy this solution into production.</w:t>
             </w:r>
           </w:p>
           <w:p>
@@ -1938,7 +2066,15 @@
               <w:t xml:space="preserve"> </w:t>
             </w:r>
             <w:r>
-              <w:t>This experiment gave me new insights about the dataset and how to treat to the missing data values. This experiment provides the high accuracy from the previous experiment and gave me an idea to proceed further. I will try to consider more features from this experiment and try to enhance the model selection process. Also, I would try to use the model with more efficient way by using hyperparameters.</w:t>
+              <w:t xml:space="preserve">This experiment gave me new insights about the dataset and how to treat to the missing data values. This experiment provides the high accuracy from the previous experiment and gave me an idea to proceed further. I will try to consider more features from this experiment and try to enhance the model selection process. Also, I would try to use the model with more efficient way by using </w:t>
+            </w:r>
+            <w:proofErr w:type="spellStart"/>
+            <w:r>
+              <w:t>hyperparameters</w:t>
+            </w:r>
+            <w:proofErr w:type="spellEnd"/>
+            <w:r>
+              <w:t>.</w:t>
             </w:r>
           </w:p>
         </w:tc>
@@ -2088,7 +2224,7 @@
         <w:rFonts w:ascii="Arial" w:eastAsia="Arial" w:hAnsi="Arial" w:cs="Arial"/>
         <w:sz w:val="22"/>
         <w:szCs w:val="22"/>
-        <w:lang w:eastAsia="en-US" w:bidi="ar-SA"/>
+        <w:lang w:val="en-US" w:eastAsia="en-US" w:bidi="ar-SA"/>
       </w:rPr>
     </w:rPrDefault>
     <w:pPrDefault>
@@ -2239,6 +2375,7 @@
   <w:style w:type="paragraph" w:default="1" w:styleId="Normal">
     <w:name w:val="Normal"/>
     <w:qFormat/>
+    <w:rsid w:val="00DB46D1"/>
   </w:style>
   <w:style w:type="paragraph" w:styleId="Heading1">
     <w:name w:val="heading 1"/>

</xml_diff>